<commit_message>
Update Open Source Approaches to building Crop Yield Early Warning Systems.docx
</commit_message>
<xml_diff>
--- a/99. paper/Open Source Approaches to building Crop Yield Early Warning Systems.docx
+++ b/99. paper/Open Source Approaches to building Crop Yield Early Warning Systems.docx
@@ -25,138 +25,151 @@
           <w:lang w:val="en-US"/>
           <w14:ligatures w14:val="none"/>
         </w:rPr>
-        <w:t>Open Source Approaches to building Crop Yield Early Warning Systems: A Case Study in India</w:t>
-      </w:r>
-    </w:p>
-    <w:p>
-      <w:pPr>
-        <w:jc w:val="center"/>
-        <w:rPr>
-          <w:rFonts w:ascii="Arial" w:hAnsi="Arial" w:cs="Arial"/>
-          <w:vertAlign w:val="superscript"/>
-          <w:lang w:val="en-US"/>
-        </w:rPr>
-      </w:pPr>
-      <w:r>
-        <w:rPr>
-          <w:rFonts w:ascii="Arial" w:hAnsi="Arial" w:cs="Arial"/>
-          <w:lang w:val="en-US"/>
-        </w:rPr>
-        <w:t>Djavan De Clercq and Adam Mahdi</w:t>
-      </w:r>
-      <w:r>
-        <w:rPr>
-          <w:rFonts w:ascii="Arial" w:hAnsi="Arial" w:cs="Arial"/>
-          <w:vertAlign w:val="superscript"/>
-          <w:lang w:val="en-US"/>
-        </w:rPr>
-        <w:t>1</w:t>
-      </w:r>
-    </w:p>
-    <w:p>
-      <w:pPr>
-        <w:jc w:val="center"/>
-        <w:rPr>
-          <w:rFonts w:ascii="Arial" w:hAnsi="Arial" w:cs="Arial"/>
-          <w:lang w:val="en-US"/>
-        </w:rPr>
-      </w:pPr>
-      <w:r>
-        <w:rPr>
-          <w:rFonts w:ascii="Arial" w:hAnsi="Arial" w:cs="Arial"/>
-          <w:vertAlign w:val="superscript"/>
-          <w:lang w:val="en-US"/>
-        </w:rPr>
-        <w:t>1</w:t>
-      </w:r>
-      <w:r>
-        <w:rPr>
-          <w:rFonts w:ascii="Arial" w:hAnsi="Arial" w:cs="Arial"/>
-          <w:lang w:val="en-US"/>
-        </w:rPr>
-        <w:t>Oxford Internet Institute, University of</w:t>
-      </w:r>
-      <w:r>
-        <w:rPr>
-          <w:rFonts w:ascii="Arial" w:hAnsi="Arial" w:cs="Arial"/>
-          <w:lang w:val="en-US"/>
-        </w:rPr>
-        <w:t xml:space="preserve"> Oxford</w:t>
-      </w:r>
-    </w:p>
-    <w:p>
-      <w:pPr>
-        <w:rPr>
-          <w:rFonts w:ascii="Arial" w:hAnsi="Arial" w:cs="Arial"/>
-          <w:lang w:val="en-US"/>
-        </w:rPr>
-      </w:pPr>
-    </w:p>
-    <w:p>
-      <w:pPr>
-        <w:rPr>
-          <w:rFonts w:ascii="Arial" w:hAnsi="Arial" w:cs="Arial"/>
+        <w:t xml:space="preserve"> Building Rice </w:t>
+      </w:r>
+      <w:r>
+        <w:rPr>
+          <w:rFonts w:ascii="Arial" w:eastAsia="Times New Roman" w:hAnsi="Arial" w:cs="Arial"/>
           <w:b/>
           <w:bCs/>
-          <w:lang w:val="en-US"/>
-        </w:rPr>
-      </w:pPr>
-      <w:r>
+          <w:kern w:val="0"/>
+          <w:szCs w:val="20"/>
+          <w:lang w:val="en-US"/>
+          <w14:ligatures w14:val="none"/>
+        </w:rPr>
+        <w:t>Yield Early Warning Systems: A Case Study in India</w:t>
+      </w:r>
+    </w:p>
+    <w:p>
+      <w:pPr>
+        <w:jc w:val="center"/>
+        <w:rPr>
+          <w:rFonts w:ascii="Arial" w:hAnsi="Arial" w:cs="Arial"/>
+          <w:vertAlign w:val="superscript"/>
+          <w:lang w:val="en-US"/>
+        </w:rPr>
+      </w:pPr>
+      <w:r>
+        <w:rPr>
+          <w:rFonts w:ascii="Arial" w:hAnsi="Arial" w:cs="Arial"/>
+          <w:lang w:val="en-US"/>
+        </w:rPr>
+        <w:t>Djavan De Clercq and Adam Mahdi</w:t>
+      </w:r>
+      <w:r>
+        <w:rPr>
+          <w:rFonts w:ascii="Arial" w:hAnsi="Arial" w:cs="Arial"/>
+          <w:vertAlign w:val="superscript"/>
+          <w:lang w:val="en-US"/>
+        </w:rPr>
+        <w:t>1</w:t>
+      </w:r>
+    </w:p>
+    <w:p>
+      <w:pPr>
+        <w:jc w:val="center"/>
+        <w:rPr>
+          <w:rFonts w:ascii="Arial" w:hAnsi="Arial" w:cs="Arial"/>
+          <w:lang w:val="en-US"/>
+        </w:rPr>
+      </w:pPr>
+      <w:r>
+        <w:rPr>
+          <w:rFonts w:ascii="Arial" w:hAnsi="Arial" w:cs="Arial"/>
+          <w:vertAlign w:val="superscript"/>
+          <w:lang w:val="en-US"/>
+        </w:rPr>
+        <w:t>1</w:t>
+      </w:r>
+      <w:r>
+        <w:rPr>
+          <w:rFonts w:ascii="Arial" w:hAnsi="Arial" w:cs="Arial"/>
+          <w:lang w:val="en-US"/>
+        </w:rPr>
+        <w:t>Oxford Internet Institute, University of</w:t>
+      </w:r>
+      <w:r>
+        <w:rPr>
+          <w:rFonts w:ascii="Arial" w:hAnsi="Arial" w:cs="Arial"/>
+          <w:lang w:val="en-US"/>
+        </w:rPr>
+        <w:t xml:space="preserve"> Oxford</w:t>
+      </w:r>
+    </w:p>
+    <w:p>
+      <w:pPr>
+        <w:rPr>
+          <w:rFonts w:ascii="Arial" w:hAnsi="Arial" w:cs="Arial"/>
+          <w:lang w:val="en-US"/>
+        </w:rPr>
+      </w:pPr>
+    </w:p>
+    <w:p>
+      <w:pPr>
         <w:rPr>
           <w:rFonts w:ascii="Arial" w:hAnsi="Arial" w:cs="Arial"/>
           <w:b/>
           <w:bCs/>
           <w:lang w:val="en-US"/>
         </w:rPr>
-        <w:t>TARGET JOURNALS</w:t>
-      </w:r>
-    </w:p>
-    <w:p>
-      <w:pPr>
-        <w:jc w:val="both"/>
-        <w:rPr>
-          <w:rFonts w:ascii="Arial" w:hAnsi="Arial" w:cs="Arial"/>
-          <w:lang w:val="en-US"/>
-        </w:rPr>
-      </w:pPr>
-      <w:r>
-        <w:rPr>
-          <w:rFonts w:ascii="Arial" w:hAnsi="Arial" w:cs="Arial"/>
-          <w:lang w:val="en-US"/>
-        </w:rPr>
-        <w:t>Global Food Security (IF 8.9); Food Security (IF 6.7); Agricultural systems (IF 6.6); Remote Sensing of Environment (IF 13.5)</w:t>
-      </w:r>
-    </w:p>
-    <w:p>
-      <w:pPr>
-        <w:rPr>
-          <w:rFonts w:ascii="Arial" w:hAnsi="Arial" w:cs="Arial"/>
-          <w:lang w:val="en-US"/>
-        </w:rPr>
-      </w:pPr>
-    </w:p>
-    <w:p>
-      <w:pPr>
+      </w:pPr>
+      <w:r>
         <w:rPr>
           <w:rFonts w:ascii="Arial" w:hAnsi="Arial" w:cs="Arial"/>
           <w:b/>
           <w:bCs/>
           <w:lang w:val="en-US"/>
         </w:rPr>
-      </w:pPr>
-      <w:r>
+        <w:t>TARGET JOURNALS</w:t>
+      </w:r>
+    </w:p>
+    <w:p>
+      <w:pPr>
+        <w:jc w:val="both"/>
+        <w:rPr>
+          <w:rFonts w:ascii="Arial" w:hAnsi="Arial" w:cs="Arial"/>
+          <w:lang w:val="en-US"/>
+        </w:rPr>
+      </w:pPr>
+      <w:r>
+        <w:rPr>
+          <w:rFonts w:ascii="Arial" w:hAnsi="Arial" w:cs="Arial"/>
+          <w:lang w:val="en-US"/>
+        </w:rPr>
+        <w:t>Global Food Security (IF 8.9); Food Security (IF 6.7); Agricultural systems (IF 6.6); Remote Sensing of Environment (IF 13.5)</w:t>
+      </w:r>
+    </w:p>
+    <w:p>
+      <w:pPr>
+        <w:rPr>
+          <w:rFonts w:ascii="Arial" w:hAnsi="Arial" w:cs="Arial"/>
+          <w:lang w:val="en-US"/>
+        </w:rPr>
+      </w:pPr>
+    </w:p>
+    <w:p>
+      <w:pPr>
         <w:rPr>
           <w:rFonts w:ascii="Arial" w:hAnsi="Arial" w:cs="Arial"/>
           <w:b/>
           <w:bCs/>
           <w:lang w:val="en-US"/>
         </w:rPr>
+      </w:pPr>
+      <w:r>
+        <w:rPr>
+          <w:rFonts w:ascii="Arial" w:hAnsi="Arial" w:cs="Arial"/>
+          <w:b/>
+          <w:bCs/>
+          <w:lang w:val="en-US"/>
+        </w:rPr>
         <w:t>ABSTRACT</w:t>
       </w:r>
     </w:p>
     <w:p>
       <w:pPr>
         <w:rPr>
+          <w:rFonts w:ascii="Arial" w:hAnsi="Arial" w:cs="Arial"/>
           <w:lang w:val="en-US"/>
         </w:rPr>
       </w:pPr>
@@ -167,6 +180,167 @@
         </w:rPr>
         <w:t>XX</w:t>
       </w:r>
+    </w:p>
+    <w:p>
+      <w:pPr>
+        <w:rPr>
+          <w:rFonts w:ascii="Arial" w:hAnsi="Arial" w:cs="Arial"/>
+          <w:lang w:val="en-US"/>
+        </w:rPr>
+      </w:pPr>
+    </w:p>
+    <w:p>
+      <w:pPr>
+        <w:rPr>
+          <w:rFonts w:ascii="Arial" w:hAnsi="Arial" w:cs="Arial"/>
+          <w:lang w:val="en-US"/>
+        </w:rPr>
+      </w:pPr>
+      <w:r>
+        <w:rPr>
+          <w:rFonts w:ascii="Arial" w:hAnsi="Arial" w:cs="Arial"/>
+          <w:lang w:val="en-US"/>
+        </w:rPr>
+        <w:t xml:space="preserve">Mixed-effects: </w:t>
+      </w:r>
+      <w:hyperlink r:id="rId4" w:history="1">
+        <w:r>
+          <w:rPr>
+            <w:rStyle w:val="Hyperlink"/>
+            <w:rFonts w:ascii="Arial" w:hAnsi="Arial" w:cs="Arial"/>
+            <w:lang w:val="en-US"/>
+          </w:rPr>
+          <w:t>https://www.analyticsvidhya.com/blog/2021/04/mixed-regression-for-hierarchical-modeling-part-1/</w:t>
+        </w:r>
+      </w:hyperlink>
+    </w:p>
+    <w:p>
+      <w:pPr>
+        <w:rPr>
+          <w:lang w:val="en-US"/>
+        </w:rPr>
+      </w:pPr>
+      <w:hyperlink r:id="rId5" w:history="1">
+        <w:r>
+          <w:rPr>
+            <w:rStyle w:val="Hyperlink"/>
+            <w:lang w:val="en-US"/>
+          </w:rPr>
+          <w:t>https://towardsdatascience.com/hierarchical-linear-modeling-a-step-by-step-guide-424b486ac6a3</w:t>
+        </w:r>
+      </w:hyperlink>
+      <w:r>
+        <w:rPr>
+          <w:lang w:val="en-US"/>
+        </w:rPr>
+        <w:t xml:space="preserve"> with R</w:t>
+      </w:r>
+    </w:p>
+    <w:p>
+      <w:pPr>
+        <w:rPr>
+          <w:lang w:val="en-US"/>
+        </w:rPr>
+      </w:pPr>
+    </w:p>
+    <w:p>
+      <w:pPr>
+        <w:rPr>
+          <w:lang w:val="en-US"/>
+        </w:rPr>
+      </w:pPr>
+      <w:r>
+        <w:rPr>
+          <w:lang w:val="en-US"/>
+        </w:rPr>
+        <w:t xml:space="preserve">Guide to mixed models: </w:t>
+      </w:r>
+      <w:hyperlink r:id="rId6" w:history="1">
+        <w:r>
+          <w:rPr>
+            <w:rStyle w:val="Hyperlink"/>
+            <w:lang w:val="en-US"/>
+          </w:rPr>
+          <w:t>https://www.youtube.com/watch?v=2kEp51JJHik</w:t>
+        </w:r>
+      </w:hyperlink>
+    </w:p>
+    <w:p>
+      <w:pPr>
+        <w:rPr>
+          <w:lang w:val="en-US"/>
+        </w:rPr>
+      </w:pPr>
+    </w:p>
+    <w:p>
+      <w:pPr>
+        <w:rPr>
+          <w:lang w:val="en-US"/>
+        </w:rPr>
+      </w:pPr>
+    </w:p>
+    <w:p>
+      <w:pPr>
+        <w:rPr>
+          <w:lang w:val="en-US"/>
+        </w:rPr>
+      </w:pPr>
+      <w:r>
+        <w:rPr>
+          <w:lang w:val="en-BE"/>
+        </w:rPr>
+        <w:t>Analysis of relationship between cereal yield and NDVI for selected regions of Central Europe based on MODIS satellite data</w:t>
+      </w:r>
+      <w:r>
+        <w:rPr>
+          <w:lang w:val="en-US"/>
+        </w:rPr>
+        <w:t xml:space="preserve"> </w:t>
+      </w:r>
+      <w:hyperlink r:id="rId7" w:history="1">
+        <w:r>
+          <w:rPr>
+            <w:rStyle w:val="Hyperlink"/>
+            <w:lang w:val="en-US"/>
+          </w:rPr>
+          <w:t>https://www.sciencedirect.com/science/article/pii/S2352938519303027</w:t>
+        </w:r>
+      </w:hyperlink>
+    </w:p>
+    <w:p>
+      <w:pPr>
+        <w:rPr>
+          <w:lang w:val="en-US"/>
+        </w:rPr>
+      </w:pPr>
+      <w:r>
+        <w:rPr>
+          <w:lang w:val="en-US"/>
+        </w:rPr>
+        <w:t>Using NDVI, climate data and machine learning to estimate yield in the Douro wine region</w:t>
+      </w:r>
+      <w:r>
+        <w:rPr>
+          <w:lang w:val="en-US"/>
+        </w:rPr>
+        <w:t xml:space="preserve"> </w:t>
+      </w:r>
+      <w:hyperlink r:id="rId8" w:history="1">
+        <w:r>
+          <w:rPr>
+            <w:rStyle w:val="Hyperlink"/>
+            <w:lang w:val="en-US"/>
+          </w:rPr>
+          <w:t>https://www.sciencedirect.com/science/article/pii/S1569843222002576#:~:text=Using%20NDVI%2C%20climate%20data%20and,103069%20Get%20rights%20and%20content</w:t>
+        </w:r>
+      </w:hyperlink>
+    </w:p>
+    <w:p>
+      <w:pPr>
+        <w:rPr>
+          <w:lang w:val="en-US"/>
+        </w:rPr>
+      </w:pPr>
     </w:p>
     <w:sectPr>
       <w:pgSz w:w="11906" w:h="16838"/>
@@ -607,6 +781,29 @@
     <w:semiHidden/>
     <w:unhideWhenUsed/>
   </w:style>
+  <w:style w:type="character" w:styleId="Hyperlink">
+    <w:name w:val="Hyperlink"/>
+    <w:basedOn w:val="DefaultParagraphFont"/>
+    <w:uiPriority w:val="99"/>
+    <w:unhideWhenUsed/>
+    <w:rsid w:val="004C1897"/>
+    <w:rPr>
+      <w:color w:val="0563C1" w:themeColor="hyperlink"/>
+      <w:u w:val="single"/>
+    </w:rPr>
+  </w:style>
+  <w:style w:type="character" w:styleId="UnresolvedMention">
+    <w:name w:val="Unresolved Mention"/>
+    <w:basedOn w:val="DefaultParagraphFont"/>
+    <w:uiPriority w:val="99"/>
+    <w:semiHidden/>
+    <w:unhideWhenUsed/>
+    <w:rsid w:val="004C1897"/>
+    <w:rPr>
+      <w:color w:val="605E5C"/>
+      <w:shd w:val="clear" w:color="auto" w:fill="E1DFDD"/>
+    </w:rPr>
+  </w:style>
 </w:styles>
 </file>
 

</xml_diff>